<commit_message>
finished group activity log
</commit_message>
<xml_diff>
--- a/OMEGA/Group Activity Log.docx
+++ b/OMEGA/Group Activity Log.docx
@@ -200,6 +200,12 @@
               <w:t>Fix chosen project 1 for incorrect hexadecimal</w:t>
             </w:r>
           </w:p>
+          <w:p>
+            <w:pPr>
+              <w:pStyle w:val="ListParagraph"/>
+              <w:jc w:val="left"/>
+            </w:pPr>
+          </w:p>
         </w:tc>
         <w:tc>
           <w:tcPr>
@@ -290,10 +296,7 @@
               <w:t>I</w:t>
             </w:r>
             <w:r>
-              <w:t>nstruction conversions for branches</w:t>
-            </w:r>
-            <w:r>
-              <w:t xml:space="preserve"> </w:t>
+              <w:t xml:space="preserve">nstruction conversions for branches </w:t>
             </w:r>
           </w:p>
           <w:p>
@@ -483,7 +486,10 @@
               <w:jc w:val="left"/>
             </w:pPr>
             <w:r>
-              <w:t>Move to testcase 3A</w:t>
+              <w:t>Move to testcase 3</w:t>
+            </w:r>
+            <w:r>
+              <w:t>A</w:t>
             </w:r>
           </w:p>
         </w:tc>
@@ -566,20 +572,389 @@
             <w:r>
               <w:t>Implemented printing function to output file</w:t>
             </w:r>
+          </w:p>
+          <w:p>
+            <w:pPr>
+              <w:pStyle w:val="ListParagraph"/>
+              <w:numPr>
+                <w:ilvl w:val="0"/>
+                <w:numId w:val="1"/>
+              </w:numPr>
+              <w:jc w:val="left"/>
+            </w:pPr>
+            <w:r>
+              <w:t>A</w:t>
+            </w:r>
+            <w:r>
+              <w:t xml:space="preserve">dded </w:t>
+            </w:r>
+            <w:proofErr w:type="spellStart"/>
+            <w:r>
+              <w:t>sw</w:t>
+            </w:r>
+            <w:proofErr w:type="spellEnd"/>
+            <w:r>
+              <w:t xml:space="preserve"> and </w:t>
+            </w:r>
+            <w:proofErr w:type="spellStart"/>
+            <w:r>
+              <w:t>lw</w:t>
+            </w:r>
+            <w:proofErr w:type="spellEnd"/>
+          </w:p>
+          <w:p>
+            <w:pPr>
+              <w:jc w:val="left"/>
+            </w:pPr>
+            <w:r>
+              <w:t>To-do:</w:t>
+            </w:r>
+          </w:p>
+          <w:p>
+            <w:pPr>
+              <w:pStyle w:val="ListParagraph"/>
+              <w:numPr>
+                <w:ilvl w:val="0"/>
+                <w:numId w:val="1"/>
+              </w:numPr>
+              <w:jc w:val="left"/>
+            </w:pPr>
+            <w:r>
+              <w:t>Move to testcase 4A</w:t>
+            </w:r>
+          </w:p>
+          <w:p>
+            <w:pPr>
+              <w:jc w:val="left"/>
+            </w:pPr>
+          </w:p>
+        </w:tc>
+        <w:tc>
+          <w:tcPr>
+            <w:tcW w:w="1975" w:type="dxa"/>
+          </w:tcPr>
+          <w:p>
+            <w:r>
+              <w:t>Richard, Syed</w:t>
+            </w:r>
+          </w:p>
+        </w:tc>
+      </w:tr>
+      <w:tr>
+        <w:tc>
+          <w:tcPr>
+            <w:tcW w:w="3237" w:type="dxa"/>
+          </w:tcPr>
+          <w:p>
+            <w:r>
+              <w:lastRenderedPageBreak/>
+              <w:t xml:space="preserve">Wednesday (2/27/19) </w:t>
+            </w:r>
+          </w:p>
+          <w:p>
+            <w:r>
+              <w:t>6:00 PM - 10:30 PM</w:t>
+            </w:r>
+          </w:p>
+          <w:p>
+            <w:r>
+              <w:t>@ CS Lounge</w:t>
+            </w:r>
+          </w:p>
+        </w:tc>
+        <w:tc>
+          <w:tcPr>
+            <w:tcW w:w="3237" w:type="dxa"/>
+          </w:tcPr>
+          <w:p>
+            <w:r>
+              <w:t>Test case 4A milestone</w:t>
+            </w:r>
+          </w:p>
+        </w:tc>
+        <w:tc>
+          <w:tcPr>
+            <w:tcW w:w="4501" w:type="dxa"/>
+          </w:tcPr>
+          <w:p>
+            <w:pPr>
+              <w:jc w:val="left"/>
+            </w:pPr>
+            <w:r>
+              <w:t>Done:</w:t>
+            </w:r>
+          </w:p>
+          <w:p>
+            <w:pPr>
+              <w:pStyle w:val="ListParagraph"/>
+              <w:numPr>
+                <w:ilvl w:val="0"/>
+                <w:numId w:val="1"/>
+              </w:numPr>
+              <w:jc w:val="left"/>
+            </w:pPr>
+            <w:r>
+              <w:t>Passed testcase 4A</w:t>
+            </w:r>
+          </w:p>
+          <w:p>
+            <w:pPr>
+              <w:jc w:val="left"/>
+            </w:pPr>
+            <w:r>
+              <w:t>To-do:</w:t>
+            </w:r>
+          </w:p>
+          <w:p>
+            <w:pPr>
+              <w:pStyle w:val="ListParagraph"/>
+              <w:numPr>
+                <w:ilvl w:val="0"/>
+                <w:numId w:val="1"/>
+              </w:numPr>
+              <w:jc w:val="left"/>
+            </w:pPr>
+            <w:r>
+              <w:t xml:space="preserve">Fix </w:t>
+            </w:r>
+            <w:proofErr w:type="spellStart"/>
+            <w:r>
+              <w:t>sll</w:t>
+            </w:r>
+            <w:proofErr w:type="spellEnd"/>
+            <w:r>
+              <w:t xml:space="preserve"> instruction in Python</w:t>
+            </w:r>
+          </w:p>
+          <w:p>
+            <w:pPr>
+              <w:pStyle w:val="ListParagraph"/>
+              <w:numPr>
+                <w:ilvl w:val="0"/>
+                <w:numId w:val="1"/>
+              </w:numPr>
+              <w:jc w:val="left"/>
+            </w:pPr>
+            <w:r>
+              <w:t xml:space="preserve">Get </w:t>
+            </w:r>
+            <w:r>
+              <w:t>Project 1 hamming weight and distance to work</w:t>
+            </w:r>
+          </w:p>
+        </w:tc>
+        <w:tc>
+          <w:tcPr>
+            <w:tcW w:w="1975" w:type="dxa"/>
+          </w:tcPr>
+          <w:p>
+            <w:r>
+              <w:t>Richard, Syed, Rami</w:t>
+            </w:r>
+          </w:p>
+        </w:tc>
+      </w:tr>
+      <w:tr>
+        <w:tc>
+          <w:tcPr>
+            <w:tcW w:w="3237" w:type="dxa"/>
+          </w:tcPr>
+          <w:p>
+            <w:r>
+              <w:t>Wednesday (2/27/19)</w:t>
+            </w:r>
+          </w:p>
+          <w:p>
+            <w:r>
+              <w:t>6:00 PM - 3:30 AM</w:t>
+            </w:r>
+          </w:p>
+          <w:p>
+            <w:r>
+              <w:t>@ CS Lounge</w:t>
+            </w:r>
+          </w:p>
+        </w:tc>
+        <w:tc>
+          <w:tcPr>
+            <w:tcW w:w="3237" w:type="dxa"/>
+          </w:tcPr>
+          <w:p>
+            <w:r>
+              <w:t>PRPG, Hamming weight, and Hamming distance integration</w:t>
+            </w:r>
+          </w:p>
+        </w:tc>
+        <w:tc>
+          <w:tcPr>
+            <w:tcW w:w="4501" w:type="dxa"/>
+          </w:tcPr>
+          <w:p>
+            <w:pPr>
+              <w:jc w:val="left"/>
+            </w:pPr>
+            <w:r>
+              <w:t>Done:</w:t>
+            </w:r>
+          </w:p>
+          <w:p>
+            <w:pPr>
+              <w:jc w:val="left"/>
+            </w:pPr>
+            <w:r>
+              <w:t>To-do:</w:t>
+            </w:r>
+          </w:p>
+          <w:p>
+            <w:pPr>
+              <w:pStyle w:val="ListParagraph"/>
+              <w:numPr>
+                <w:ilvl w:val="0"/>
+                <w:numId w:val="1"/>
+              </w:numPr>
+              <w:jc w:val="left"/>
+            </w:pPr>
+            <w:r>
+              <w:t xml:space="preserve">Fix </w:t>
+            </w:r>
+            <w:proofErr w:type="spellStart"/>
+            <w:r>
+              <w:t>sll</w:t>
+            </w:r>
+            <w:proofErr w:type="spellEnd"/>
+            <w:r>
+              <w:t xml:space="preserve"> instruction in Python</w:t>
+            </w:r>
+          </w:p>
+          <w:p>
+            <w:pPr>
+              <w:jc w:val="left"/>
+            </w:pPr>
+          </w:p>
+        </w:tc>
+        <w:tc>
+          <w:tcPr>
+            <w:tcW w:w="1975" w:type="dxa"/>
+          </w:tcPr>
+          <w:p>
+            <w:r>
+              <w:t>Richard, Syed</w:t>
+            </w:r>
+          </w:p>
+        </w:tc>
+      </w:tr>
+      <w:tr>
+        <w:tc>
+          <w:tcPr>
+            <w:tcW w:w="3237" w:type="dxa"/>
+          </w:tcPr>
+          <w:p>
+            <w:r>
+              <w:t xml:space="preserve">Thursday (2/28/19) </w:t>
+            </w:r>
+          </w:p>
+          <w:p>
+            <w:r>
+              <w:t>6:00 PM - 11:59 PM</w:t>
+            </w:r>
+          </w:p>
+          <w:p>
+            <w:r>
+              <w:t>@ CS Lounge</w:t>
+            </w:r>
+          </w:p>
+        </w:tc>
+        <w:tc>
+          <w:tcPr>
+            <w:tcW w:w="3237" w:type="dxa"/>
+          </w:tcPr>
+          <w:p>
+            <w:r>
+              <w:t xml:space="preserve">Finish the project, clean source folders, </w:t>
+            </w:r>
+            <w:r>
+              <w:t>create test</w:t>
+            </w:r>
             <w:bookmarkStart w:id="0" w:name="_GoBack"/>
             <w:bookmarkEnd w:id="0"/>
-          </w:p>
-          <w:p>
-            <w:pPr>
-              <w:pStyle w:val="ListParagraph"/>
-              <w:numPr>
-                <w:ilvl w:val="0"/>
-                <w:numId w:val="1"/>
-              </w:numPr>
-              <w:jc w:val="left"/>
-            </w:pPr>
-            <w:r>
-              <w:t>PRPG selection discussion</w:t>
+            <w:r>
+              <w:t xml:space="preserve">case #Bs, </w:t>
+            </w:r>
+            <w:r>
+              <w:t>write lab reports</w:t>
+            </w:r>
+          </w:p>
+        </w:tc>
+        <w:tc>
+          <w:tcPr>
+            <w:tcW w:w="4501" w:type="dxa"/>
+          </w:tcPr>
+          <w:p>
+            <w:pPr>
+              <w:jc w:val="left"/>
+            </w:pPr>
+            <w:r>
+              <w:t>Done:</w:t>
+            </w:r>
+          </w:p>
+          <w:p>
+            <w:pPr>
+              <w:pStyle w:val="ListParagraph"/>
+              <w:numPr>
+                <w:ilvl w:val="0"/>
+                <w:numId w:val="1"/>
+              </w:numPr>
+              <w:jc w:val="left"/>
+            </w:pPr>
+            <w:r>
+              <w:t xml:space="preserve">Fixed </w:t>
+            </w:r>
+            <w:proofErr w:type="spellStart"/>
+            <w:r>
+              <w:t>sll</w:t>
+            </w:r>
+            <w:proofErr w:type="spellEnd"/>
+            <w:r>
+              <w:t xml:space="preserve"> instruction</w:t>
+            </w:r>
+          </w:p>
+          <w:p>
+            <w:pPr>
+              <w:pStyle w:val="ListParagraph"/>
+              <w:numPr>
+                <w:ilvl w:val="0"/>
+                <w:numId w:val="1"/>
+              </w:numPr>
+              <w:jc w:val="left"/>
+            </w:pPr>
+            <w:r>
+              <w:t>Successfully ran PRPG, Hamming weight, and Hamming distance</w:t>
+            </w:r>
+          </w:p>
+          <w:p>
+            <w:pPr>
+              <w:pStyle w:val="ListParagraph"/>
+              <w:numPr>
+                <w:ilvl w:val="0"/>
+                <w:numId w:val="1"/>
+              </w:numPr>
+              <w:jc w:val="left"/>
+            </w:pPr>
+            <w:r>
+              <w:t>Created testcase #Bs</w:t>
+            </w:r>
+          </w:p>
+          <w:p>
+            <w:pPr>
+              <w:pStyle w:val="ListParagraph"/>
+              <w:numPr>
+                <w:ilvl w:val="0"/>
+                <w:numId w:val="1"/>
+              </w:numPr>
+              <w:jc w:val="left"/>
+            </w:pPr>
+            <w:r>
+              <w:t>Submitted!</w:t>
             </w:r>
           </w:p>
           <w:p>
@@ -592,350 +967,15 @@
           </w:p>
           <w:p>
             <w:pPr>
-              <w:jc w:val="left"/>
-            </w:pPr>
-            <w:r>
-              <w:t>Fix chosen project 1 for incorrect hexadecimal</w:t>
-            </w:r>
-          </w:p>
-        </w:tc>
-        <w:tc>
-          <w:tcPr>
-            <w:tcW w:w="1975" w:type="dxa"/>
-          </w:tcPr>
-          <w:p>
-            <w:r>
-              <w:t>Richard, Syed</w:t>
-            </w:r>
-          </w:p>
-        </w:tc>
-      </w:tr>
-      <w:tr>
-        <w:tc>
-          <w:tcPr>
-            <w:tcW w:w="3237" w:type="dxa"/>
-          </w:tcPr>
-          <w:p>
-            <w:r>
-              <w:lastRenderedPageBreak/>
-              <w:t xml:space="preserve">Wednesday (2/27/19) </w:t>
-            </w:r>
-          </w:p>
-          <w:p>
-            <w:r>
-              <w:t>6:00 PM - 10:30 PM</w:t>
-            </w:r>
-          </w:p>
-          <w:p>
-            <w:r>
-              <w:t>@ CS Lounge</w:t>
-            </w:r>
-          </w:p>
-        </w:tc>
-        <w:tc>
-          <w:tcPr>
-            <w:tcW w:w="3237" w:type="dxa"/>
-          </w:tcPr>
-          <w:p>
-            <w:r>
-              <w:t>Test case 4A milestone</w:t>
-            </w:r>
-          </w:p>
-        </w:tc>
-        <w:tc>
-          <w:tcPr>
-            <w:tcW w:w="4501" w:type="dxa"/>
-          </w:tcPr>
-          <w:p>
-            <w:pPr>
-              <w:jc w:val="left"/>
-            </w:pPr>
-            <w:r>
-              <w:t>Done:</w:t>
-            </w:r>
-          </w:p>
-          <w:p>
-            <w:pPr>
-              <w:pStyle w:val="ListParagraph"/>
-              <w:numPr>
-                <w:ilvl w:val="0"/>
-                <w:numId w:val="1"/>
-              </w:numPr>
-              <w:jc w:val="left"/>
-            </w:pPr>
-            <w:r>
-              <w:t>Outlined decoder algorithm</w:t>
-            </w:r>
-          </w:p>
-          <w:p>
-            <w:pPr>
-              <w:pStyle w:val="ListParagraph"/>
-              <w:numPr>
-                <w:ilvl w:val="0"/>
-                <w:numId w:val="1"/>
-              </w:numPr>
-              <w:jc w:val="left"/>
-            </w:pPr>
-            <w:r>
-              <w:t>Python installation</w:t>
-            </w:r>
-          </w:p>
-          <w:p>
-            <w:pPr>
-              <w:pStyle w:val="ListParagraph"/>
-              <w:numPr>
-                <w:ilvl w:val="0"/>
-                <w:numId w:val="1"/>
-              </w:numPr>
-              <w:jc w:val="left"/>
-            </w:pPr>
-            <w:r>
-              <w:t>PRPG selection discussion</w:t>
-            </w:r>
-          </w:p>
-          <w:p>
-            <w:pPr>
-              <w:jc w:val="left"/>
-            </w:pPr>
-            <w:r>
-              <w:t>To-do:</w:t>
-            </w:r>
-          </w:p>
-          <w:p>
-            <w:pPr>
-              <w:jc w:val="left"/>
-            </w:pPr>
-            <w:r>
-              <w:t>Fix chosen project 1 for incorrect hexadecimal</w:t>
-            </w:r>
-          </w:p>
-        </w:tc>
-        <w:tc>
-          <w:tcPr>
-            <w:tcW w:w="1975" w:type="dxa"/>
-          </w:tcPr>
-          <w:p>
-            <w:r>
-              <w:t>Richard, Syed</w:t>
-            </w:r>
-            <w:r>
-              <w:t>, Rami</w:t>
-            </w:r>
-          </w:p>
-        </w:tc>
-      </w:tr>
-      <w:tr>
-        <w:tc>
-          <w:tcPr>
-            <w:tcW w:w="3237" w:type="dxa"/>
-          </w:tcPr>
-          <w:p>
-            <w:r>
-              <w:t>Wednesday (2/27/19)</w:t>
-            </w:r>
-          </w:p>
-          <w:p>
-            <w:r>
-              <w:t>6:00 PM - 3:30 AM</w:t>
-            </w:r>
-          </w:p>
-          <w:p>
-            <w:r>
-              <w:t>@ CS Lounge</w:t>
-            </w:r>
-          </w:p>
-        </w:tc>
-        <w:tc>
-          <w:tcPr>
-            <w:tcW w:w="3237" w:type="dxa"/>
-          </w:tcPr>
-          <w:p>
-            <w:r>
-              <w:t>PRPG, Hamming weight, and Hamming distance integration</w:t>
-            </w:r>
-          </w:p>
-        </w:tc>
-        <w:tc>
-          <w:tcPr>
-            <w:tcW w:w="4501" w:type="dxa"/>
-          </w:tcPr>
-          <w:p>
-            <w:pPr>
-              <w:jc w:val="left"/>
-            </w:pPr>
-            <w:r>
-              <w:t>Done:</w:t>
-            </w:r>
-          </w:p>
-          <w:p>
-            <w:pPr>
-              <w:pStyle w:val="ListParagraph"/>
-              <w:numPr>
-                <w:ilvl w:val="0"/>
-                <w:numId w:val="1"/>
-              </w:numPr>
-              <w:jc w:val="left"/>
-            </w:pPr>
-            <w:r>
-              <w:t>Outlined decoder algorithm</w:t>
-            </w:r>
-          </w:p>
-          <w:p>
-            <w:pPr>
-              <w:pStyle w:val="ListParagraph"/>
-              <w:numPr>
-                <w:ilvl w:val="0"/>
-                <w:numId w:val="1"/>
-              </w:numPr>
-              <w:jc w:val="left"/>
-            </w:pPr>
-            <w:r>
-              <w:t>Python installation</w:t>
-            </w:r>
-          </w:p>
-          <w:p>
-            <w:pPr>
-              <w:pStyle w:val="ListParagraph"/>
-              <w:numPr>
-                <w:ilvl w:val="0"/>
-                <w:numId w:val="1"/>
-              </w:numPr>
-              <w:jc w:val="left"/>
-            </w:pPr>
-            <w:r>
-              <w:t>PRPG selection discussion</w:t>
-            </w:r>
-          </w:p>
-          <w:p>
-            <w:pPr>
-              <w:jc w:val="left"/>
-            </w:pPr>
-            <w:r>
-              <w:t>To-do:</w:t>
-            </w:r>
-          </w:p>
-          <w:p>
-            <w:pPr>
-              <w:jc w:val="left"/>
-            </w:pPr>
-            <w:r>
-              <w:t>Fix chosen project 1 for incorrect hexadecimal</w:t>
-            </w:r>
-          </w:p>
-        </w:tc>
-        <w:tc>
-          <w:tcPr>
-            <w:tcW w:w="1975" w:type="dxa"/>
-          </w:tcPr>
-          <w:p>
-            <w:r>
-              <w:t>Richard, Syed</w:t>
-            </w:r>
-          </w:p>
-        </w:tc>
-      </w:tr>
-      <w:tr>
-        <w:tc>
-          <w:tcPr>
-            <w:tcW w:w="3237" w:type="dxa"/>
-          </w:tcPr>
-          <w:p>
-            <w:r>
-              <w:t xml:space="preserve">Thursday (2/28/19) </w:t>
-            </w:r>
-          </w:p>
-          <w:p>
-            <w:r>
-              <w:t>6:00 PM - 11:59 PM</w:t>
-            </w:r>
-          </w:p>
-          <w:p>
-            <w:r>
-              <w:t>@ CS Lounge</w:t>
-            </w:r>
-          </w:p>
-        </w:tc>
-        <w:tc>
-          <w:tcPr>
-            <w:tcW w:w="3237" w:type="dxa"/>
-          </w:tcPr>
-          <w:p>
-            <w:r>
-              <w:t xml:space="preserve">Finish the project, clean source folders, </w:t>
-            </w:r>
-            <w:r>
-              <w:t xml:space="preserve">create test case #Bs, </w:t>
-            </w:r>
-            <w:r>
-              <w:t>write lab reports</w:t>
-            </w:r>
-          </w:p>
-        </w:tc>
-        <w:tc>
-          <w:tcPr>
-            <w:tcW w:w="4501" w:type="dxa"/>
-          </w:tcPr>
-          <w:p>
-            <w:pPr>
-              <w:jc w:val="left"/>
-            </w:pPr>
-            <w:r>
-              <w:t>Done:</w:t>
-            </w:r>
-          </w:p>
-          <w:p>
-            <w:pPr>
-              <w:pStyle w:val="ListParagraph"/>
-              <w:numPr>
-                <w:ilvl w:val="0"/>
-                <w:numId w:val="1"/>
-              </w:numPr>
-              <w:jc w:val="left"/>
-            </w:pPr>
-            <w:r>
-              <w:t>Outlined decoder algorithm</w:t>
-            </w:r>
-          </w:p>
-          <w:p>
-            <w:pPr>
-              <w:pStyle w:val="ListParagraph"/>
-              <w:numPr>
-                <w:ilvl w:val="0"/>
-                <w:numId w:val="1"/>
-              </w:numPr>
-              <w:jc w:val="left"/>
-            </w:pPr>
-            <w:r>
-              <w:t>Python installation</w:t>
-            </w:r>
-          </w:p>
-          <w:p>
-            <w:pPr>
-              <w:pStyle w:val="ListParagraph"/>
-              <w:numPr>
-                <w:ilvl w:val="0"/>
-                <w:numId w:val="1"/>
-              </w:numPr>
-              <w:jc w:val="left"/>
-            </w:pPr>
-            <w:r>
-              <w:t>PRPG selection discussion</w:t>
-            </w:r>
-          </w:p>
-          <w:p>
-            <w:pPr>
-              <w:jc w:val="left"/>
-            </w:pPr>
-            <w:r>
-              <w:t>To-do:</w:t>
-            </w:r>
-          </w:p>
-          <w:p>
-            <w:pPr>
-              <w:jc w:val="left"/>
-            </w:pPr>
-            <w:r>
-              <w:t>Fix chosen project 1 for incorrect hexadecimal</w:t>
+              <w:pStyle w:val="ListParagraph"/>
+              <w:numPr>
+                <w:ilvl w:val="0"/>
+                <w:numId w:val="1"/>
+              </w:numPr>
+              <w:jc w:val="left"/>
+            </w:pPr>
+            <w:r>
+              <w:t>N/A</w:t>
             </w:r>
           </w:p>
         </w:tc>
@@ -955,6 +995,14 @@
       <w:pPr>
         <w:jc w:val="left"/>
       </w:pPr>
+    </w:p>
+    <w:p>
+      <w:pPr>
+        <w:jc w:val="left"/>
+      </w:pPr>
+      <w:r>
+        <w:t>Team Members: Richard, Syed, Rami</w:t>
+      </w:r>
     </w:p>
     <w:sectPr>
       <w:pgSz w:w="15840" w:h="12240" w:orient="landscape"/>

</xml_diff>